<commit_message>
Update off docs and project 0
</commit_message>
<xml_diff>
--- a/Módulos/002_DAVE4_Projectos/002_DAVE4_Projectos.docx
+++ b/Módulos/002_DAVE4_Projectos/002_DAVE4_Projectos.docx
@@ -27,13 +27,8 @@
         <w:t>DAVE4</w:t>
       </w:r>
       <w:r>
-        <w:t xml:space="preserve"> - </w:t>
-      </w:r>
-      <w:proofErr w:type="spellStart"/>
-      <w:r>
-        <w:t>Projectos</w:t>
-      </w:r>
-      <w:proofErr w:type="spellEnd"/>
+        <w:t xml:space="preserve"> - Projectos</w:t>
+      </w:r>
     </w:p>
     <w:p>
       <w:pPr>
@@ -51,7 +46,6 @@
           <w:numId w:val="32"/>
         </w:numPr>
       </w:pPr>
-      <w:proofErr w:type="spellStart"/>
       <w:r>
         <w:rPr>
           <w:b/>
@@ -64,21 +58,13 @@
           <w:b/>
           <w:bCs/>
         </w:rPr>
-        <w:t>ção</w:t>
-      </w:r>
-      <w:proofErr w:type="spellEnd"/>
+        <w:t>ção de</w:t>
+      </w:r>
       <w:r>
         <w:rPr>
           <w:b/>
           <w:bCs/>
         </w:rPr>
-        <w:t xml:space="preserve"> de</w:t>
-      </w:r>
-      <w:r>
-        <w:rPr>
-          <w:b/>
-          <w:bCs/>
-        </w:rPr>
         <w:t xml:space="preserve"> workspace</w:t>
       </w:r>
     </w:p>
@@ -87,23 +73,7 @@
         <w:pStyle w:val="ListParagraph"/>
       </w:pPr>
       <w:r>
-        <w:t xml:space="preserve">(1) </w:t>
-      </w:r>
-      <w:proofErr w:type="spellStart"/>
-      <w:r>
-        <w:t>Navegar</w:t>
-      </w:r>
-      <w:proofErr w:type="spellEnd"/>
-      <w:r>
-        <w:t xml:space="preserve"> </w:t>
-      </w:r>
-      <w:proofErr w:type="spellStart"/>
-      <w:r>
-        <w:t>até</w:t>
-      </w:r>
-      <w:proofErr w:type="spellEnd"/>
-      <w:r>
-        <w:t xml:space="preserve"> ‘File -&gt; Switch workspace -&gt; Other’</w:t>
+        <w:t>(1) Navegar até ‘File -&gt; Switch workspace -&gt; Other’</w:t>
       </w:r>
     </w:p>
     <w:p>
@@ -180,14 +150,27 @@
       <w:r>
         <w:t xml:space="preserve">Figura </w:t>
       </w:r>
-      <w:fldSimple w:instr=" SEQ Figure \* ARABIC ">
-        <w:r>
-          <w:rPr>
-            <w:noProof/>
-          </w:rPr>
-          <w:t>1</w:t>
-        </w:r>
-      </w:fldSimple>
+      <w:r>
+        <w:fldChar w:fldCharType="begin"/>
+      </w:r>
+      <w:r>
+        <w:instrText xml:space="preserve"> SEQ Figure \* ARABIC </w:instrText>
+      </w:r>
+      <w:r>
+        <w:fldChar w:fldCharType="separate"/>
+      </w:r>
+      <w:r>
+        <w:rPr>
+          <w:noProof/>
+        </w:rPr>
+        <w:t>1</w:t>
+      </w:r>
+      <w:r>
+        <w:rPr>
+          <w:noProof/>
+        </w:rPr>
+        <w:fldChar w:fldCharType="end"/>
+      </w:r>
     </w:p>
     <w:p>
       <w:pPr>
@@ -202,7 +185,6 @@
           <w:numId w:val="32"/>
         </w:numPr>
       </w:pPr>
-      <w:proofErr w:type="spellStart"/>
       <w:r>
         <w:rPr>
           <w:b/>
@@ -217,7 +199,6 @@
         </w:rPr>
         <w:t>ação</w:t>
       </w:r>
-      <w:proofErr w:type="spellEnd"/>
       <w:r>
         <w:rPr>
           <w:b/>
@@ -230,45 +211,36 @@
           <w:b/>
           <w:bCs/>
         </w:rPr>
-        <w:t xml:space="preserve">de </w:t>
-      </w:r>
-      <w:proofErr w:type="spellStart"/>
+        <w:t>de p</w:t>
+      </w:r>
       <w:r>
         <w:rPr>
           <w:b/>
           <w:bCs/>
         </w:rPr>
-        <w:t>p</w:t>
+        <w:t>roj</w:t>
       </w:r>
       <w:r>
         <w:rPr>
           <w:b/>
           <w:bCs/>
         </w:rPr>
-        <w:t>roj</w:t>
+        <w:t>e</w:t>
       </w:r>
       <w:r>
         <w:rPr>
           <w:b/>
           <w:bCs/>
         </w:rPr>
-        <w:t>e</w:t>
+        <w:t>cto</w:t>
       </w:r>
       <w:r>
         <w:rPr>
           <w:b/>
           <w:bCs/>
         </w:rPr>
-        <w:t>cto</w:t>
-      </w:r>
-      <w:r>
-        <w:rPr>
-          <w:b/>
-          <w:bCs/>
-        </w:rPr>
         <w:t>s</w:t>
       </w:r>
-      <w:proofErr w:type="spellEnd"/>
     </w:p>
     <w:p>
       <w:pPr>
@@ -278,26 +250,8 @@
           <w:numId w:val="33"/>
         </w:numPr>
       </w:pPr>
-      <w:proofErr w:type="spellStart"/>
-      <w:r>
-        <w:t>Navegar</w:t>
-      </w:r>
-      <w:proofErr w:type="spellEnd"/>
-      <w:r>
-        <w:t xml:space="preserve"> </w:t>
-      </w:r>
-      <w:proofErr w:type="spellStart"/>
-      <w:proofErr w:type="gramStart"/>
-      <w:r>
-        <w:t>até</w:t>
-      </w:r>
-      <w:proofErr w:type="spellEnd"/>
-      <w:r>
-        <w:t xml:space="preserve">  ‘</w:t>
-      </w:r>
-      <w:proofErr w:type="gramEnd"/>
-      <w:r>
-        <w:t>File -&gt; New -&gt; Project’</w:t>
+      <w:r>
+        <w:t>Navegar até  ‘File -&gt; New -&gt; Project’</w:t>
       </w:r>
     </w:p>
     <w:p>
@@ -367,27 +321,14 @@
                             <w:r>
                               <w:t xml:space="preserve">Figura </w:t>
                             </w:r>
-                            <w:r>
-                              <w:fldChar w:fldCharType="begin"/>
-                            </w:r>
-                            <w:r>
-                              <w:instrText xml:space="preserve"> SEQ Figure \* ARABIC </w:instrText>
-                            </w:r>
-                            <w:r>
-                              <w:fldChar w:fldCharType="separate"/>
-                            </w:r>
-                            <w:r>
-                              <w:rPr>
-                                <w:noProof/>
-                              </w:rPr>
-                              <w:t>2</w:t>
-                            </w:r>
-                            <w:r>
-                              <w:rPr>
-                                <w:noProof/>
-                              </w:rPr>
-                              <w:fldChar w:fldCharType="end"/>
-                            </w:r>
+                            <w:fldSimple w:instr=" SEQ Figure \* ARABIC ">
+                              <w:r>
+                                <w:rPr>
+                                  <w:noProof/>
+                                </w:rPr>
+                                <w:t>2</w:t>
+                              </w:r>
+                            </w:fldSimple>
                           </w:p>
                         </w:txbxContent>
                       </wps:txbx>
@@ -567,27 +508,14 @@
                             <w:r>
                               <w:t xml:space="preserve">Figura </w:t>
                             </w:r>
-                            <w:r>
-                              <w:fldChar w:fldCharType="begin"/>
-                            </w:r>
-                            <w:r>
-                              <w:instrText xml:space="preserve"> SEQ Figure \* ARABIC </w:instrText>
-                            </w:r>
-                            <w:r>
-                              <w:fldChar w:fldCharType="separate"/>
-                            </w:r>
-                            <w:r>
-                              <w:rPr>
-                                <w:noProof/>
-                              </w:rPr>
-                              <w:t>3</w:t>
-                            </w:r>
-                            <w:r>
-                              <w:rPr>
-                                <w:noProof/>
-                              </w:rPr>
-                              <w:fldChar w:fldCharType="end"/>
-                            </w:r>
+                            <w:fldSimple w:instr=" SEQ Figure \* ARABIC ">
+                              <w:r>
+                                <w:rPr>
+                                  <w:noProof/>
+                                </w:rPr>
+                                <w:t>3</w:t>
+                              </w:r>
+                            </w:fldSimple>
                           </w:p>
                         </w:txbxContent>
                       </wps:txbx>
@@ -716,13 +644,8 @@
         </w:rPr>
         <w:t xml:space="preserve">o tipo de projecto compatível com a familia XMC4200 da Infineon com um template base. </w:t>
       </w:r>
-      <w:proofErr w:type="spellStart"/>
-      <w:r>
-        <w:t>Figura</w:t>
-      </w:r>
-      <w:proofErr w:type="spellEnd"/>
-      <w:r>
-        <w:t xml:space="preserve"> 3 </w:t>
+      <w:r>
+        <w:t xml:space="preserve">Figura 3 </w:t>
       </w:r>
       <w:r>
         <w:t>e 2</w:t>
@@ -824,27 +747,14 @@
                             <w:r>
                               <w:t xml:space="preserve">Figura </w:t>
                             </w:r>
-                            <w:r>
-                              <w:fldChar w:fldCharType="begin"/>
-                            </w:r>
-                            <w:r>
-                              <w:instrText xml:space="preserve"> SEQ Figure \* ARABIC </w:instrText>
-                            </w:r>
-                            <w:r>
-                              <w:fldChar w:fldCharType="separate"/>
-                            </w:r>
-                            <w:r>
-                              <w:rPr>
-                                <w:noProof/>
-                              </w:rPr>
-                              <w:t>4</w:t>
-                            </w:r>
-                            <w:r>
-                              <w:rPr>
-                                <w:noProof/>
-                              </w:rPr>
-                              <w:fldChar w:fldCharType="end"/>
-                            </w:r>
+                            <w:fldSimple w:instr=" SEQ Figure \* ARABIC ">
+                              <w:r>
+                                <w:rPr>
+                                  <w:noProof/>
+                                </w:rPr>
+                                <w:t>4</w:t>
+                              </w:r>
+                            </w:fldSimple>
                           </w:p>
                         </w:txbxContent>
                       </wps:txbx>
@@ -893,6 +803,8 @@
           </mc:Fallback>
         </mc:AlternateContent>
       </w:r>
+      <w:commentRangeStart w:id="1"/>
+      <w:commentRangeStart w:id="2"/>
       <w:r>
         <w:rPr>
           <w:noProof/>
@@ -961,6 +873,20 @@
           </wp:anchor>
         </w:drawing>
       </w:r>
+      <w:commentRangeEnd w:id="1"/>
+      <w:r>
+        <w:rPr>
+          <w:rStyle w:val="CommentReference"/>
+        </w:rPr>
+        <w:commentReference w:id="1"/>
+      </w:r>
+      <w:commentRangeEnd w:id="2"/>
+      <w:r>
+        <w:rPr>
+          <w:rStyle w:val="CommentReference"/>
+        </w:rPr>
+        <w:commentReference w:id="2"/>
+      </w:r>
     </w:p>
     <w:p>
       <w:pPr>
@@ -1075,47 +1001,13 @@
           <w:numId w:val="32"/>
         </w:numPr>
       </w:pPr>
-      <w:proofErr w:type="spellStart"/>
       <w:r>
         <w:rPr>
           <w:b/>
           <w:bCs/>
         </w:rPr>
-        <w:t>Criação</w:t>
-      </w:r>
-      <w:proofErr w:type="spellEnd"/>
-      <w:r>
-        <w:rPr>
-          <w:b/>
-          <w:bCs/>
-        </w:rPr>
-        <w:t>/</w:t>
-      </w:r>
-      <w:proofErr w:type="spellStart"/>
-      <w:r>
-        <w:rPr>
-          <w:b/>
-          <w:bCs/>
-        </w:rPr>
-        <w:t>exportação</w:t>
-      </w:r>
-      <w:proofErr w:type="spellEnd"/>
-      <w:r>
-        <w:rPr>
-          <w:b/>
-          <w:bCs/>
-        </w:rPr>
-        <w:t xml:space="preserve"> de </w:t>
-      </w:r>
-      <w:proofErr w:type="spellStart"/>
-      <w:r>
-        <w:rPr>
-          <w:b/>
-          <w:bCs/>
-        </w:rPr>
-        <w:t>projectos</w:t>
-      </w:r>
-      <w:proofErr w:type="spellEnd"/>
+        <w:t>Criação/exportação de projectos</w:t>
+      </w:r>
     </w:p>
     <w:p>
       <w:pPr>
@@ -1154,33 +1046,8 @@
           <w:b/>
           <w:bCs/>
         </w:rPr>
-        <w:t xml:space="preserve">Ver </w:t>
-      </w:r>
-      <w:proofErr w:type="spellStart"/>
-      <w:r>
-        <w:rPr>
-          <w:b/>
-          <w:bCs/>
-        </w:rPr>
-        <w:t>mais</w:t>
-      </w:r>
-      <w:proofErr w:type="spellEnd"/>
-      <w:r>
-        <w:rPr>
-          <w:b/>
-          <w:bCs/>
-        </w:rPr>
-        <w:t xml:space="preserve"> </w:t>
-      </w:r>
-      <w:proofErr w:type="spellStart"/>
-      <w:r>
-        <w:rPr>
-          <w:b/>
-          <w:bCs/>
-        </w:rPr>
-        <w:t>em</w:t>
-      </w:r>
-      <w:proofErr w:type="spellEnd"/>
+        <w:t>Ver mais em</w:t>
+      </w:r>
       <w:r>
         <w:t xml:space="preserve"> </w:t>
       </w:r>
@@ -1217,7 +1084,7 @@
                     <pic:cNvPicPr/>
                   </pic:nvPicPr>
                   <pic:blipFill>
-                    <a:blip r:embed="rId12"/>
+                    <a:blip r:embed="rId16"/>
                     <a:stretch>
                       <a:fillRect/>
                     </a:stretch>
@@ -1245,14 +1112,27 @@
       <w:r>
         <w:t xml:space="preserve">Figura </w:t>
       </w:r>
-      <w:fldSimple w:instr=" SEQ Figure \* ARABIC ">
-        <w:r>
-          <w:rPr>
-            <w:noProof/>
-          </w:rPr>
-          <w:t>5</w:t>
-        </w:r>
-      </w:fldSimple>
+      <w:r>
+        <w:fldChar w:fldCharType="begin"/>
+      </w:r>
+      <w:r>
+        <w:instrText xml:space="preserve"> SEQ Figure \* ARABIC </w:instrText>
+      </w:r>
+      <w:r>
+        <w:fldChar w:fldCharType="separate"/>
+      </w:r>
+      <w:r>
+        <w:rPr>
+          <w:noProof/>
+        </w:rPr>
+        <w:t>5</w:t>
+      </w:r>
+      <w:r>
+        <w:rPr>
+          <w:noProof/>
+        </w:rPr>
+        <w:fldChar w:fldCharType="end"/>
+      </w:r>
     </w:p>
     <w:p/>
     <w:p/>
@@ -1335,29 +1215,13 @@
         <w:t xml:space="preserve"> à criação e configuração das APPs. </w:t>
       </w:r>
       <w:r>
-        <w:t xml:space="preserve">A </w:t>
-      </w:r>
-      <w:proofErr w:type="spellStart"/>
-      <w:r>
-        <w:t>explor</w:t>
+        <w:t>A explor</w:t>
       </w:r>
       <w:r>
         <w:t>a</w:t>
       </w:r>
       <w:r>
-        <w:t>r</w:t>
-      </w:r>
-      <w:proofErr w:type="spellEnd"/>
-      <w:r>
-        <w:t xml:space="preserve"> </w:t>
-      </w:r>
-      <w:proofErr w:type="spellStart"/>
-      <w:r>
-        <w:t>em</w:t>
-      </w:r>
-      <w:proofErr w:type="spellEnd"/>
-      <w:r>
-        <w:t xml:space="preserve"> 00</w:t>
+        <w:t>r em 00</w:t>
       </w:r>
       <w:r>
         <w:t>3</w:t>
@@ -1464,7 +1328,7 @@
                     <pic:cNvPicPr/>
                   </pic:nvPicPr>
                   <pic:blipFill>
-                    <a:blip r:embed="rId13">
+                    <a:blip r:embed="rId17">
                       <a:extLst>
                         <a:ext uri="{28A0092B-C50C-407E-A947-70E740481C1C}">
                           <a14:useLocalDpi xmlns:a14="http://schemas.microsoft.com/office/drawing/2010/main" val="0"/>
@@ -1565,27 +1429,14 @@
                             <w:r>
                               <w:t xml:space="preserve">Figura </w:t>
                             </w:r>
-                            <w:r>
-                              <w:fldChar w:fldCharType="begin"/>
-                            </w:r>
-                            <w:r>
-                              <w:instrText xml:space="preserve"> SEQ Figure \* ARABIC </w:instrText>
-                            </w:r>
-                            <w:r>
-                              <w:fldChar w:fldCharType="separate"/>
-                            </w:r>
-                            <w:r>
-                              <w:rPr>
-                                <w:noProof/>
-                              </w:rPr>
-                              <w:t>6</w:t>
-                            </w:r>
-                            <w:r>
-                              <w:rPr>
-                                <w:noProof/>
-                              </w:rPr>
-                              <w:fldChar w:fldCharType="end"/>
-                            </w:r>
+                            <w:fldSimple w:instr=" SEQ Figure \* ARABIC ">
+                              <w:r>
+                                <w:rPr>
+                                  <w:noProof/>
+                                </w:rPr>
+                                <w:t>6</w:t>
+                              </w:r>
+                            </w:fldSimple>
                           </w:p>
                         </w:txbxContent>
                       </wps:txbx>
@@ -1644,8 +1495,8 @@
       </w:r>
     </w:p>
     <w:sectPr>
-      <w:headerReference w:type="default" r:id="rId14"/>
-      <w:footerReference w:type="default" r:id="rId15"/>
+      <w:headerReference w:type="default" r:id="rId18"/>
+      <w:footerReference w:type="default" r:id="rId19"/>
       <w:pgSz w:w="11906" w:h="16838"/>
       <w:pgMar w:top="1418" w:right="851" w:bottom="1134" w:left="1134" w:header="426" w:footer="708" w:gutter="0"/>
       <w:cols w:space="708"/>
@@ -1653,6 +1504,73 @@
     </w:sectPr>
   </w:body>
 </w:document>
+</file>
+
+<file path=word/comments.xml><?xml version="1.0" encoding="utf-8"?>
+<w:comments xmlns:wpc="http://schemas.microsoft.com/office/word/2010/wordprocessingCanvas" xmlns:cx="http://schemas.microsoft.com/office/drawing/2014/chartex" xmlns:cx1="http://schemas.microsoft.com/office/drawing/2015/9/8/chartex" xmlns:cx2="http://schemas.microsoft.com/office/drawing/2015/10/21/chartex" xmlns:cx3="http://schemas.microsoft.com/office/drawing/2016/5/9/chartex" xmlns:cx4="http://schemas.microsoft.com/office/drawing/2016/5/10/chartex" xmlns:cx5="http://schemas.microsoft.com/office/drawing/2016/5/11/chartex" xmlns:cx6="http://schemas.microsoft.com/office/drawing/2016/5/12/chartex" xmlns:cx7="http://schemas.microsoft.com/office/drawing/2016/5/13/chartex" xmlns:cx8="http://schemas.microsoft.com/office/drawing/2016/5/14/chartex" xmlns:mc="http://schemas.openxmlformats.org/markup-compatibility/2006" xmlns:aink="http://schemas.microsoft.com/office/drawing/2016/ink" xmlns:am3d="http://schemas.microsoft.com/office/drawing/2017/model3d" xmlns:o="urn:schemas-microsoft-com:office:office" xmlns:r="http://schemas.openxmlformats.org/officeDocument/2006/relationships" xmlns:m="http://schemas.openxmlformats.org/officeDocument/2006/math" xmlns:v="urn:schemas-microsoft-com:vml" xmlns:wp14="http://schemas.microsoft.com/office/word/2010/wordprocessingDrawing" xmlns:wp="http://schemas.openxmlformats.org/drawingml/2006/wordprocessingDrawing" xmlns:w10="urn:schemas-microsoft-com:office:word" xmlns:w="http://schemas.openxmlformats.org/wordprocessingml/2006/main" xmlns:w14="http://schemas.microsoft.com/office/word/2010/wordml" xmlns:w15="http://schemas.microsoft.com/office/word/2012/wordml" xmlns:w16cex="http://schemas.microsoft.com/office/word/2018/wordml/cex" xmlns:w16cid="http://schemas.microsoft.com/office/word/2016/wordml/cid" xmlns:w16="http://schemas.microsoft.com/office/word/2018/wordml" xmlns:w16sdtdh="http://schemas.microsoft.com/office/word/2020/wordml/sdtdatahash" xmlns:w16se="http://schemas.microsoft.com/office/word/2015/wordml/symex" xmlns:wpg="http://schemas.microsoft.com/office/word/2010/wordprocessingGroup" xmlns:wpi="http://schemas.microsoft.com/office/word/2010/wordprocessingInk" xmlns:wne="http://schemas.microsoft.com/office/word/2006/wordml" xmlns:wps="http://schemas.microsoft.com/office/word/2010/wordprocessingShape" mc:Ignorable="w14 w15 w16se w16cid w16 w16cex w16sdtdh wp14">
+  <w:comment w:id="1" w:author="Luís  Encerrabodes" w:date="2022-02-20T16:57:00Z" w:initials="LE">
+    <w:p>
+      <w:pPr>
+        <w:pStyle w:val="CommentText"/>
+        <w:rPr>
+          <w:lang w:val="pt-PT"/>
+        </w:rPr>
+      </w:pPr>
+      <w:r>
+        <w:rPr>
+          <w:rStyle w:val="CommentReference"/>
+        </w:rPr>
+        <w:annotationRef/>
+      </w:r>
+      <w:r>
+        <w:rPr>
+          <w:lang w:val="pt-PT"/>
+        </w:rPr>
+        <w:t>Figura errada, o processador é o</w:t>
+      </w:r>
+      <w:r>
+        <w:rPr>
+          <w:lang w:val="pt-PT"/>
+        </w:rPr>
+        <w:t xml:space="preserve"> XMC4200 Platform 2Go</w:t>
+      </w:r>
+    </w:p>
+  </w:comment>
+  <w:comment w:id="2" w:author="Luís  Encerrabodes" w:date="2022-02-20T16:58:00Z" w:initials="LE">
+    <w:p>
+      <w:pPr>
+        <w:pStyle w:val="CommentText"/>
+      </w:pPr>
+      <w:r>
+        <w:rPr>
+          <w:rStyle w:val="CommentReference"/>
+        </w:rPr>
+        <w:annotationRef/>
+      </w:r>
+    </w:p>
+  </w:comment>
+</w:comments>
+</file>
+
+<file path=word/commentsExtended.xml><?xml version="1.0" encoding="utf-8"?>
+<w15:commentsEx xmlns:wpc="http://schemas.microsoft.com/office/word/2010/wordprocessingCanvas" xmlns:cx="http://schemas.microsoft.com/office/drawing/2014/chartex" xmlns:cx1="http://schemas.microsoft.com/office/drawing/2015/9/8/chartex" xmlns:cx2="http://schemas.microsoft.com/office/drawing/2015/10/21/chartex" xmlns:cx3="http://schemas.microsoft.com/office/drawing/2016/5/9/chartex" xmlns:cx4="http://schemas.microsoft.com/office/drawing/2016/5/10/chartex" xmlns:cx5="http://schemas.microsoft.com/office/drawing/2016/5/11/chartex" xmlns:cx6="http://schemas.microsoft.com/office/drawing/2016/5/12/chartex" xmlns:cx7="http://schemas.microsoft.com/office/drawing/2016/5/13/chartex" xmlns:cx8="http://schemas.microsoft.com/office/drawing/2016/5/14/chartex" xmlns:mc="http://schemas.openxmlformats.org/markup-compatibility/2006" xmlns:aink="http://schemas.microsoft.com/office/drawing/2016/ink" xmlns:am3d="http://schemas.microsoft.com/office/drawing/2017/model3d" xmlns:o="urn:schemas-microsoft-com:office:office" xmlns:r="http://schemas.openxmlformats.org/officeDocument/2006/relationships" xmlns:m="http://schemas.openxmlformats.org/officeDocument/2006/math" xmlns:v="urn:schemas-microsoft-com:vml" xmlns:wp14="http://schemas.microsoft.com/office/word/2010/wordprocessingDrawing" xmlns:wp="http://schemas.openxmlformats.org/drawingml/2006/wordprocessingDrawing" xmlns:w10="urn:schemas-microsoft-com:office:word" xmlns:w="http://schemas.openxmlformats.org/wordprocessingml/2006/main" xmlns:w14="http://schemas.microsoft.com/office/word/2010/wordml" xmlns:w15="http://schemas.microsoft.com/office/word/2012/wordml" xmlns:w16cex="http://schemas.microsoft.com/office/word/2018/wordml/cex" xmlns:w16cid="http://schemas.microsoft.com/office/word/2016/wordml/cid" xmlns:w16="http://schemas.microsoft.com/office/word/2018/wordml" xmlns:w16sdtdh="http://schemas.microsoft.com/office/word/2020/wordml/sdtdatahash" xmlns:w16se="http://schemas.microsoft.com/office/word/2015/wordml/symex" xmlns:wpg="http://schemas.microsoft.com/office/word/2010/wordprocessingGroup" xmlns:wpi="http://schemas.microsoft.com/office/word/2010/wordprocessingInk" xmlns:wne="http://schemas.microsoft.com/office/word/2006/wordml" xmlns:wps="http://schemas.microsoft.com/office/word/2010/wordprocessingShape" mc:Ignorable="w14 w15 w16se w16cid w16 w16cex w16sdtdh wp14">
+  <w15:commentEx w15:paraId="439232D6" w15:done="0"/>
+  <w15:commentEx w15:paraId="3A16CE7D" w15:paraIdParent="439232D6" w15:done="0"/>
+</w15:commentsEx>
+</file>
+
+<file path=word/commentsExtensible.xml><?xml version="1.0" encoding="utf-8"?>
+<w16cex:commentsExtensible xmlns:wpc="http://schemas.microsoft.com/office/word/2010/wordprocessingCanvas" xmlns:cx="http://schemas.microsoft.com/office/drawing/2014/chartex" xmlns:cx1="http://schemas.microsoft.com/office/drawing/2015/9/8/chartex" xmlns:cx2="http://schemas.microsoft.com/office/drawing/2015/10/21/chartex" xmlns:cx3="http://schemas.microsoft.com/office/drawing/2016/5/9/chartex" xmlns:cx4="http://schemas.microsoft.com/office/drawing/2016/5/10/chartex" xmlns:cx5="http://schemas.microsoft.com/office/drawing/2016/5/11/chartex" xmlns:cx6="http://schemas.microsoft.com/office/drawing/2016/5/12/chartex" xmlns:cx7="http://schemas.microsoft.com/office/drawing/2016/5/13/chartex" xmlns:cx8="http://schemas.microsoft.com/office/drawing/2016/5/14/chartex" xmlns:mc="http://schemas.openxmlformats.org/markup-compatibility/2006" xmlns:aink="http://schemas.microsoft.com/office/drawing/2016/ink" xmlns:am3d="http://schemas.microsoft.com/office/drawing/2017/model3d" xmlns:o="urn:schemas-microsoft-com:office:office" xmlns:r="http://schemas.openxmlformats.org/officeDocument/2006/relationships" xmlns:m="http://schemas.openxmlformats.org/officeDocument/2006/math" xmlns:v="urn:schemas-microsoft-com:vml" xmlns:wp14="http://schemas.microsoft.com/office/word/2010/wordprocessingDrawing" xmlns:wp="http://schemas.openxmlformats.org/drawingml/2006/wordprocessingDrawing" xmlns:w10="urn:schemas-microsoft-com:office:word" xmlns:w="http://schemas.openxmlformats.org/wordprocessingml/2006/main" xmlns:w14="http://schemas.microsoft.com/office/word/2010/wordml" xmlns:w15="http://schemas.microsoft.com/office/word/2012/wordml" xmlns:w16cex="http://schemas.microsoft.com/office/word/2018/wordml/cex" xmlns:w16cid="http://schemas.microsoft.com/office/word/2016/wordml/cid" xmlns:w16="http://schemas.microsoft.com/office/word/2018/wordml" xmlns:w16sdtdh="http://schemas.microsoft.com/office/word/2020/wordml/sdtdatahash" xmlns:w16se="http://schemas.microsoft.com/office/word/2015/wordml/symex" xmlns:wpg="http://schemas.microsoft.com/office/word/2010/wordprocessingGroup" xmlns:wpi="http://schemas.microsoft.com/office/word/2010/wordprocessingInk" xmlns:wne="http://schemas.microsoft.com/office/word/2006/wordml" xmlns:wps="http://schemas.microsoft.com/office/word/2010/wordprocessingShape" mc:Ignorable="w14 w15 w16se w16cid w16 w16cex w16sdtdh wp14">
+  <w16cex:commentExtensible w16cex:durableId="25BCF183" w16cex:dateUtc="2022-02-20T16:57:00Z"/>
+  <w16cex:commentExtensible w16cex:durableId="25BCF1A3" w16cex:dateUtc="2022-02-20T16:58:00Z"/>
+</w16cex:commentsExtensible>
+</file>
+
+<file path=word/commentsIds.xml><?xml version="1.0" encoding="utf-8"?>
+<w16cid:commentsIds xmlns:wpc="http://schemas.microsoft.com/office/word/2010/wordprocessingCanvas" xmlns:cx="http://schemas.microsoft.com/office/drawing/2014/chartex" xmlns:cx1="http://schemas.microsoft.com/office/drawing/2015/9/8/chartex" xmlns:cx2="http://schemas.microsoft.com/office/drawing/2015/10/21/chartex" xmlns:cx3="http://schemas.microsoft.com/office/drawing/2016/5/9/chartex" xmlns:cx4="http://schemas.microsoft.com/office/drawing/2016/5/10/chartex" xmlns:cx5="http://schemas.microsoft.com/office/drawing/2016/5/11/chartex" xmlns:cx6="http://schemas.microsoft.com/office/drawing/2016/5/12/chartex" xmlns:cx7="http://schemas.microsoft.com/office/drawing/2016/5/13/chartex" xmlns:cx8="http://schemas.microsoft.com/office/drawing/2016/5/14/chartex" xmlns:mc="http://schemas.openxmlformats.org/markup-compatibility/2006" xmlns:aink="http://schemas.microsoft.com/office/drawing/2016/ink" xmlns:am3d="http://schemas.microsoft.com/office/drawing/2017/model3d" xmlns:o="urn:schemas-microsoft-com:office:office" xmlns:r="http://schemas.openxmlformats.org/officeDocument/2006/relationships" xmlns:m="http://schemas.openxmlformats.org/officeDocument/2006/math" xmlns:v="urn:schemas-microsoft-com:vml" xmlns:wp14="http://schemas.microsoft.com/office/word/2010/wordprocessingDrawing" xmlns:wp="http://schemas.openxmlformats.org/drawingml/2006/wordprocessingDrawing" xmlns:w10="urn:schemas-microsoft-com:office:word" xmlns:w="http://schemas.openxmlformats.org/wordprocessingml/2006/main" xmlns:w14="http://schemas.microsoft.com/office/word/2010/wordml" xmlns:w15="http://schemas.microsoft.com/office/word/2012/wordml" xmlns:w16cex="http://schemas.microsoft.com/office/word/2018/wordml/cex" xmlns:w16cid="http://schemas.microsoft.com/office/word/2016/wordml/cid" xmlns:w16="http://schemas.microsoft.com/office/word/2018/wordml" xmlns:w16sdtdh="http://schemas.microsoft.com/office/word/2020/wordml/sdtdatahash" xmlns:w16se="http://schemas.microsoft.com/office/word/2015/wordml/symex" xmlns:wpg="http://schemas.microsoft.com/office/word/2010/wordprocessingGroup" xmlns:wpi="http://schemas.microsoft.com/office/word/2010/wordprocessingInk" xmlns:wne="http://schemas.microsoft.com/office/word/2006/wordml" xmlns:wps="http://schemas.microsoft.com/office/word/2010/wordprocessingShape" mc:Ignorable="w14 w15 w16se w16cid w16 w16cex w16sdtdh wp14">
+  <w16cid:commentId w16cid:paraId="439232D6" w16cid:durableId="25BCF183"/>
+  <w16cid:commentId w16cid:paraId="3A16CE7D" w16cid:durableId="25BCF1A3"/>
+</w16cid:commentsIds>
 </file>
 
 <file path=word/endnotes.xml><?xml version="1.0" encoding="utf-8"?>
@@ -1698,7 +1616,7 @@
         <w:lang w:val="pt-PT"/>
       </w:rPr>
     </w:pPr>
-    <w:bookmarkStart w:id="1" w:name="_Hlk95683044"/>
+    <w:bookmarkStart w:id="3" w:name="_Hlk95683044"/>
     <w:r>
       <w:rPr>
         <w:rStyle w:val="PageNumber"/>
@@ -1744,7 +1662,7 @@
       </w:rPr>
       <w:t>Ricardo Gonçalves</w:t>
     </w:r>
-    <w:bookmarkEnd w:id="1"/>
+    <w:bookmarkEnd w:id="3"/>
     <w:r>
       <w:rPr>
         <w:rStyle w:val="PageNumber"/>
@@ -3711,6 +3629,14 @@
     <w:abstractNumId w:val="1"/>
   </w:num>
 </w:numbering>
+</file>
+
+<file path=word/people.xml><?xml version="1.0" encoding="utf-8"?>
+<w15:people xmlns:wpc="http://schemas.microsoft.com/office/word/2010/wordprocessingCanvas" xmlns:cx="http://schemas.microsoft.com/office/drawing/2014/chartex" xmlns:cx1="http://schemas.microsoft.com/office/drawing/2015/9/8/chartex" xmlns:cx2="http://schemas.microsoft.com/office/drawing/2015/10/21/chartex" xmlns:cx3="http://schemas.microsoft.com/office/drawing/2016/5/9/chartex" xmlns:cx4="http://schemas.microsoft.com/office/drawing/2016/5/10/chartex" xmlns:cx5="http://schemas.microsoft.com/office/drawing/2016/5/11/chartex" xmlns:cx6="http://schemas.microsoft.com/office/drawing/2016/5/12/chartex" xmlns:cx7="http://schemas.microsoft.com/office/drawing/2016/5/13/chartex" xmlns:cx8="http://schemas.microsoft.com/office/drawing/2016/5/14/chartex" xmlns:mc="http://schemas.openxmlformats.org/markup-compatibility/2006" xmlns:aink="http://schemas.microsoft.com/office/drawing/2016/ink" xmlns:am3d="http://schemas.microsoft.com/office/drawing/2017/model3d" xmlns:o="urn:schemas-microsoft-com:office:office" xmlns:r="http://schemas.openxmlformats.org/officeDocument/2006/relationships" xmlns:m="http://schemas.openxmlformats.org/officeDocument/2006/math" xmlns:v="urn:schemas-microsoft-com:vml" xmlns:wp14="http://schemas.microsoft.com/office/word/2010/wordprocessingDrawing" xmlns:wp="http://schemas.openxmlformats.org/drawingml/2006/wordprocessingDrawing" xmlns:w10="urn:schemas-microsoft-com:office:word" xmlns:w="http://schemas.openxmlformats.org/wordprocessingml/2006/main" xmlns:w14="http://schemas.microsoft.com/office/word/2010/wordml" xmlns:w15="http://schemas.microsoft.com/office/word/2012/wordml" xmlns:w16cex="http://schemas.microsoft.com/office/word/2018/wordml/cex" xmlns:w16cid="http://schemas.microsoft.com/office/word/2016/wordml/cid" xmlns:w16="http://schemas.microsoft.com/office/word/2018/wordml" xmlns:w16sdtdh="http://schemas.microsoft.com/office/word/2020/wordml/sdtdatahash" xmlns:w16se="http://schemas.microsoft.com/office/word/2015/wordml/symex" xmlns:wpg="http://schemas.microsoft.com/office/word/2010/wordprocessingGroup" xmlns:wpi="http://schemas.microsoft.com/office/word/2010/wordprocessingInk" xmlns:wne="http://schemas.microsoft.com/office/word/2006/wordml" xmlns:wps="http://schemas.microsoft.com/office/word/2010/wordprocessingShape" mc:Ignorable="w14 w15 w16se w16cid w16 w16cex w16sdtdh wp14">
+  <w15:person w15:author="Luís  Encerrabodes">
+    <w15:presenceInfo w15:providerId="AD" w15:userId="S::luis.encerrabodes@addvolt.com::126f17e5-1f88-46c7-afda-3981ae78a344"/>
+  </w15:person>
+</w15:people>
 </file>
 
 <file path=word/styles.xml><?xml version="1.0" encoding="utf-8"?>
@@ -4673,6 +4599,73 @@
       <w:color w:val="808080"/>
     </w:rPr>
   </w:style>
+  <w:style w:type="character" w:styleId="CommentReference">
+    <w:name w:val="annotation reference"/>
+    <w:basedOn w:val="DefaultParagraphFont"/>
+    <w:uiPriority w:val="99"/>
+    <w:semiHidden/>
+    <w:unhideWhenUsed/>
+    <w:rsid w:val="00145311"/>
+    <w:rPr>
+      <w:sz w:val="16"/>
+      <w:szCs w:val="16"/>
+    </w:rPr>
+  </w:style>
+  <w:style w:type="paragraph" w:styleId="CommentText">
+    <w:name w:val="annotation text"/>
+    <w:basedOn w:val="Normal"/>
+    <w:link w:val="CommentTextChar"/>
+    <w:uiPriority w:val="99"/>
+    <w:semiHidden/>
+    <w:unhideWhenUsed/>
+    <w:rsid w:val="00145311"/>
+    <w:pPr>
+      <w:spacing w:line="240" w:lineRule="auto"/>
+    </w:pPr>
+    <w:rPr>
+      <w:sz w:val="20"/>
+    </w:rPr>
+  </w:style>
+  <w:style w:type="character" w:customStyle="1" w:styleId="CommentTextChar">
+    <w:name w:val="Comment Text Char"/>
+    <w:basedOn w:val="DefaultParagraphFont"/>
+    <w:link w:val="CommentText"/>
+    <w:uiPriority w:val="99"/>
+    <w:semiHidden/>
+    <w:rsid w:val="00145311"/>
+    <w:rPr>
+      <w:rFonts w:ascii="Verdana" w:hAnsi="Verdana"/>
+      <w:lang w:val="en-US" w:eastAsia="en-US"/>
+    </w:rPr>
+  </w:style>
+  <w:style w:type="paragraph" w:styleId="CommentSubject">
+    <w:name w:val="annotation subject"/>
+    <w:basedOn w:val="CommentText"/>
+    <w:next w:val="CommentText"/>
+    <w:link w:val="CommentSubjectChar"/>
+    <w:uiPriority w:val="99"/>
+    <w:semiHidden/>
+    <w:unhideWhenUsed/>
+    <w:rsid w:val="00145311"/>
+    <w:rPr>
+      <w:b/>
+      <w:bCs/>
+    </w:rPr>
+  </w:style>
+  <w:style w:type="character" w:customStyle="1" w:styleId="CommentSubjectChar">
+    <w:name w:val="Comment Subject Char"/>
+    <w:basedOn w:val="CommentTextChar"/>
+    <w:link w:val="CommentSubject"/>
+    <w:uiPriority w:val="99"/>
+    <w:semiHidden/>
+    <w:rsid w:val="00145311"/>
+    <w:rPr>
+      <w:rFonts w:ascii="Verdana" w:hAnsi="Verdana"/>
+      <w:b/>
+      <w:bCs/>
+      <w:lang w:val="en-US" w:eastAsia="en-US"/>
+    </w:rPr>
+  </w:style>
 </w:styles>
 </file>
 

</xml_diff>